<commit_message>
Laboratorio 10 - Entrega Parcial
</commit_message>
<xml_diff>
--- a/Docs/Observaciones-Lab 10.docx
+++ b/Docs/Observaciones-Lab 10.docx
@@ -4,7 +4,7 @@
   <w:body>
     <w:p>
       <w:pPr>
-        <w:pStyle w:val="Title"/>
+        <w:pStyle w:val="Ttulo"/>
         <w:jc w:val="center"/>
         <w:rPr>
           <w:b/>
@@ -25,73 +25,59 @@
     </w:p>
     <w:p>
       <w:pPr>
-        <w:spacing w:after="0"/>
+        <w:pStyle w:val="Ttulo1"/>
+        <w:spacing w:line="240" w:lineRule="auto"/>
         <w:jc w:val="right"/>
         <w:rPr>
+          <w:rFonts w:asciiTheme="minorHAnsi" w:eastAsiaTheme="minorEastAsia" w:hAnsiTheme="minorHAnsi" w:cstheme="minorBidi"/>
           <w:noProof w:val="0"/>
+          <w:color w:val="auto"/>
+          <w:sz w:val="22"/>
+          <w:szCs w:val="22"/>
           <w:lang w:val="es-CO"/>
         </w:rPr>
       </w:pPr>
       <w:r>
         <w:rPr>
+          <w:rFonts w:asciiTheme="minorHAnsi" w:eastAsiaTheme="minorEastAsia" w:hAnsiTheme="minorHAnsi" w:cstheme="minorBidi"/>
           <w:noProof w:val="0"/>
+          <w:color w:val="auto"/>
+          <w:sz w:val="22"/>
+          <w:szCs w:val="22"/>
           <w:lang w:val="es-CO"/>
         </w:rPr>
-        <w:t xml:space="preserve">Estudiante </w:t>
-      </w:r>
-      <w:r>
-        <w:rPr>
+        <w:t xml:space="preserve"> Sergio Avendaño - 201923730</w:t>
+      </w:r>
+    </w:p>
+    <w:p>
+      <w:pPr>
+        <w:pStyle w:val="Ttulo1"/>
+        <w:spacing w:line="240" w:lineRule="auto"/>
+        <w:jc w:val="right"/>
+        <w:rPr>
+          <w:rFonts w:asciiTheme="minorHAnsi" w:eastAsiaTheme="minorEastAsia" w:hAnsiTheme="minorHAnsi" w:cstheme="minorBidi"/>
           <w:noProof w:val="0"/>
+          <w:color w:val="auto"/>
+          <w:sz w:val="22"/>
+          <w:szCs w:val="22"/>
           <w:lang w:val="es-CO"/>
         </w:rPr>
-        <w:t xml:space="preserve">1 Cod </w:t>
-      </w:r>
-      <w:proofErr w:type="spellStart"/>
-      <w:r>
-        <w:rPr>
+      </w:pPr>
+      <w:r>
+        <w:rPr>
+          <w:rFonts w:asciiTheme="minorHAnsi" w:eastAsiaTheme="minorEastAsia" w:hAnsiTheme="minorHAnsi" w:cstheme="minorBidi"/>
           <w:noProof w:val="0"/>
+          <w:color w:val="auto"/>
+          <w:sz w:val="22"/>
+          <w:szCs w:val="22"/>
           <w:lang w:val="es-CO"/>
         </w:rPr>
-        <w:t>XXXX</w:t>
-      </w:r>
-      <w:proofErr w:type="spellEnd"/>
-    </w:p>
-    <w:p>
-      <w:pPr>
-        <w:spacing w:after="0"/>
-        <w:jc w:val="right"/>
-        <w:rPr>
-          <w:noProof w:val="0"/>
-          <w:lang w:val="es-CO"/>
-        </w:rPr>
-      </w:pPr>
-      <w:r>
-        <w:rPr>
-          <w:noProof w:val="0"/>
-          <w:lang w:val="es-CO"/>
-        </w:rPr>
-        <w:t xml:space="preserve">Estudiante </w:t>
-      </w:r>
-      <w:r>
-        <w:rPr>
-          <w:noProof w:val="0"/>
-          <w:lang w:val="es-CO"/>
-        </w:rPr>
-        <w:t xml:space="preserve">2 Cod </w:t>
-      </w:r>
-      <w:proofErr w:type="spellStart"/>
-      <w:r>
-        <w:rPr>
-          <w:noProof w:val="0"/>
-          <w:lang w:val="es-CO"/>
-        </w:rPr>
-        <w:t>XXXX</w:t>
-      </w:r>
-      <w:proofErr w:type="spellEnd"/>
-    </w:p>
-    <w:p>
-      <w:pPr>
-        <w:pStyle w:val="Heading1"/>
+        <w:t xml:space="preserve"> Juan Jose Sierra - 202013642</w:t>
+      </w:r>
+    </w:p>
+    <w:p>
+      <w:pPr>
+        <w:pStyle w:val="Ttulo1"/>
         <w:rPr>
           <w:b/>
           <w:bCs/>
@@ -111,7 +97,7 @@
     </w:p>
     <w:p>
       <w:pPr>
-        <w:pStyle w:val="ListParagraph"/>
+        <w:pStyle w:val="Prrafodelista"/>
         <w:numPr>
           <w:ilvl w:val="0"/>
           <w:numId w:val="14"/>
@@ -120,20 +106,126 @@
         <w:jc w:val="both"/>
         <w:rPr>
           <w:rFonts w:ascii="Dax-Regular" w:hAnsi="Dax-Regular"/>
-          <w:lang w:val="es-419"/>
-        </w:rPr>
-      </w:pPr>
-      <w:r>
-        <w:rPr>
-          <w:rFonts w:ascii="Dax-Regular" w:hAnsi="Dax-Regular"/>
-          <w:lang w:val="es-419"/>
-        </w:rPr>
-        <w:t xml:space="preserve">¿Qué instrucción se usa para cambiar el límite de recursión de Python?  </w:t>
-      </w:r>
-    </w:p>
-    <w:p>
-      <w:pPr>
-        <w:pStyle w:val="ListParagraph"/>
+          <w:b/>
+          <w:bCs/>
+          <w:lang w:val="es-419"/>
+        </w:rPr>
+      </w:pPr>
+      <w:r>
+        <w:rPr>
+          <w:rFonts w:ascii="Dax-Regular" w:hAnsi="Dax-Regular"/>
+          <w:b/>
+          <w:bCs/>
+          <w:lang w:val="es-419"/>
+        </w:rPr>
+        <w:t>¿Qué instrucción se usa para cambiar el límite de recursión de Python?</w:t>
+      </w:r>
+    </w:p>
+    <w:p>
+      <w:pPr>
+        <w:spacing w:after="0"/>
+        <w:ind w:left="720"/>
+        <w:jc w:val="both"/>
+        <w:rPr>
+          <w:rFonts w:ascii="Dax-Regular" w:hAnsi="Dax-Regular"/>
+          <w:lang w:val="es-419"/>
+        </w:rPr>
+      </w:pPr>
+      <w:r>
+        <w:rPr>
+          <w:rFonts w:ascii="Dax-Regular" w:hAnsi="Dax-Regular"/>
+          <w:lang w:val="es-419"/>
+        </w:rPr>
+        <w:t>R: Se usa la funcion “getrecursionlimit()” la cual se usa a través de la biblioteca “sys”</w:t>
+      </w:r>
+      <w:r>
+        <w:rPr>
+          <w:rFonts w:ascii="Dax-Regular" w:hAnsi="Dax-Regular"/>
+          <w:lang w:val="es-419"/>
+        </w:rPr>
+        <w:t>. Esta función devuelve el valor del limite de la recursividad, y este limite se encarga de que no se vaya a usar una recursividad infinita y se bloquee Python.</w:t>
+      </w:r>
+      <w:r>
+        <w:rPr>
+          <w:lang w:val="es-419"/>
+        </w:rPr>
+        <w:t xml:space="preserve"> </w:t>
+      </w:r>
+    </w:p>
+    <w:p>
+      <w:pPr>
+        <w:spacing w:after="0"/>
+        <w:ind w:left="720"/>
+        <w:jc w:val="both"/>
+        <w:rPr>
+          <w:rFonts w:ascii="Dax-Regular" w:hAnsi="Dax-Regular"/>
+          <w:lang w:val="es-419"/>
+        </w:rPr>
+      </w:pPr>
+      <w:r>
+        <w:rPr>
+          <w:rFonts w:ascii="Dax-Regular" w:hAnsi="Dax-Regular"/>
+          <w:lang w:val="es-419"/>
+        </w:rPr>
+        <w:drawing>
+          <wp:anchor distT="0" distB="0" distL="114300" distR="114300" simplePos="0" relativeHeight="251659264" behindDoc="0" locked="0" layoutInCell="1" allowOverlap="1" wp14:anchorId="5E91F91D" wp14:editId="4B16A17E">
+            <wp:simplePos x="0" y="0"/>
+            <wp:positionH relativeFrom="column">
+              <wp:posOffset>2095500</wp:posOffset>
+            </wp:positionH>
+            <wp:positionV relativeFrom="paragraph">
+              <wp:posOffset>179705</wp:posOffset>
+            </wp:positionV>
+            <wp:extent cx="1990725" cy="361950"/>
+            <wp:effectExtent l="0" t="0" r="0" b="0"/>
+            <wp:wrapSquare wrapText="bothSides"/>
+            <wp:docPr id="1" name="Imagen 1"/>
+            <wp:cNvGraphicFramePr>
+              <a:graphicFrameLocks xmlns:a="http://schemas.openxmlformats.org/drawingml/2006/main" noChangeAspect="1"/>
+            </wp:cNvGraphicFramePr>
+            <a:graphic xmlns:a="http://schemas.openxmlformats.org/drawingml/2006/main">
+              <a:graphicData uri="http://schemas.openxmlformats.org/drawingml/2006/picture">
+                <pic:pic xmlns:pic="http://schemas.openxmlformats.org/drawingml/2006/picture">
+                  <pic:nvPicPr>
+                    <pic:cNvPr id="1" name=""/>
+                    <pic:cNvPicPr/>
+                  </pic:nvPicPr>
+                  <pic:blipFill>
+                    <a:blip r:embed="rId8"/>
+                    <a:stretch>
+                      <a:fillRect/>
+                    </a:stretch>
+                  </pic:blipFill>
+                  <pic:spPr>
+                    <a:xfrm>
+                      <a:off x="0" y="0"/>
+                      <a:ext cx="1990725" cy="361950"/>
+                    </a:xfrm>
+                    <a:prstGeom prst="rect">
+                      <a:avLst/>
+                    </a:prstGeom>
+                  </pic:spPr>
+                </pic:pic>
+              </a:graphicData>
+            </a:graphic>
+          </wp:anchor>
+        </w:drawing>
+      </w:r>
+    </w:p>
+    <w:p>
+      <w:pPr>
+        <w:spacing w:after="0"/>
+        <w:ind w:left="720"/>
+        <w:jc w:val="both"/>
+        <w:rPr>
+          <w:rFonts w:ascii="Dax-Regular" w:hAnsi="Dax-Regular"/>
+          <w:lang w:val="es-419"/>
+        </w:rPr>
+      </w:pPr>
+    </w:p>
+    <w:p>
+      <w:pPr>
+        <w:pStyle w:val="Prrafodelista"/>
         <w:spacing w:after="0"/>
         <w:jc w:val="both"/>
         <w:rPr>
@@ -144,7 +236,18 @@
     </w:p>
     <w:p>
       <w:pPr>
-        <w:pStyle w:val="ListParagraph"/>
+        <w:pStyle w:val="Prrafodelista"/>
+        <w:spacing w:after="0"/>
+        <w:jc w:val="both"/>
+        <w:rPr>
+          <w:rFonts w:ascii="Dax-Regular" w:hAnsi="Dax-Regular"/>
+          <w:lang w:val="es-419"/>
+        </w:rPr>
+      </w:pPr>
+    </w:p>
+    <w:p>
+      <w:pPr>
+        <w:pStyle w:val="Prrafodelista"/>
         <w:numPr>
           <w:ilvl w:val="0"/>
           <w:numId w:val="14"/>
@@ -153,12 +256,16 @@
         <w:jc w:val="both"/>
         <w:rPr>
           <w:rFonts w:ascii="Dax-Regular" w:hAnsi="Dax-Regular"/>
-          <w:lang w:val="es-419"/>
-        </w:rPr>
-      </w:pPr>
-      <w:r>
-        <w:rPr>
-          <w:rFonts w:ascii="Dax-Regular" w:hAnsi="Dax-Regular"/>
+          <w:b/>
+          <w:bCs/>
+          <w:lang w:val="es-419"/>
+        </w:rPr>
+      </w:pPr>
+      <w:r>
+        <w:rPr>
+          <w:rFonts w:ascii="Dax-Regular" w:hAnsi="Dax-Regular"/>
+          <w:b/>
+          <w:bCs/>
           <w:lang w:val="es-419"/>
         </w:rPr>
         <w:t>¿Por qué considera que se debe hacer este cambio?</w:t>
@@ -166,16 +273,48 @@
     </w:p>
     <w:p>
       <w:pPr>
-        <w:pStyle w:val="ListParagraph"/>
-        <w:rPr>
-          <w:rFonts w:ascii="Dax-Regular" w:hAnsi="Dax-Regular"/>
-          <w:lang w:val="es-419"/>
-        </w:rPr>
-      </w:pPr>
-    </w:p>
-    <w:p>
-      <w:pPr>
-        <w:pStyle w:val="ListParagraph"/>
+        <w:pStyle w:val="Prrafodelista"/>
+        <w:spacing w:after="0"/>
+        <w:jc w:val="both"/>
+        <w:rPr>
+          <w:rFonts w:ascii="Dax-Regular" w:hAnsi="Dax-Regular"/>
+          <w:lang w:val="es-419"/>
+        </w:rPr>
+      </w:pPr>
+      <w:r>
+        <w:rPr>
+          <w:rFonts w:ascii="Dax-Regular" w:hAnsi="Dax-Regular"/>
+          <w:lang w:val="es-419"/>
+        </w:rPr>
+        <w:t>R:</w:t>
+      </w:r>
+      <w:r>
+        <w:rPr>
+          <w:rFonts w:ascii="Dax-Regular" w:hAnsi="Dax-Regular"/>
+          <w:lang w:val="es-419"/>
+        </w:rPr>
+        <w:t xml:space="preserve"> Como se mencionó anteriormente, es necesario recurrir a esta función ya que al estar manejando una gran cantidad de datos y al ser la estructura de estos tan compleja, se necesita un función que ayude a controlar el consumo de recursos</w:t>
+      </w:r>
+      <w:r>
+        <w:rPr>
+          <w:rFonts w:ascii="Dax-Regular" w:hAnsi="Dax-Regular"/>
+          <w:lang w:val="es-419"/>
+        </w:rPr>
+        <w:t>.</w:t>
+      </w:r>
+    </w:p>
+    <w:p>
+      <w:pPr>
+        <w:pStyle w:val="Prrafodelista"/>
+        <w:rPr>
+          <w:rFonts w:ascii="Dax-Regular" w:hAnsi="Dax-Regular"/>
+          <w:lang w:val="es-419"/>
+        </w:rPr>
+      </w:pPr>
+    </w:p>
+    <w:p>
+      <w:pPr>
+        <w:pStyle w:val="Prrafodelista"/>
         <w:numPr>
           <w:ilvl w:val="0"/>
           <w:numId w:val="14"/>
@@ -184,12 +323,16 @@
         <w:jc w:val="both"/>
         <w:rPr>
           <w:rFonts w:ascii="Dax-Regular" w:hAnsi="Dax-Regular"/>
-          <w:lang w:val="es-419"/>
-        </w:rPr>
-      </w:pPr>
-      <w:r>
-        <w:rPr>
-          <w:rFonts w:ascii="Dax-Regular" w:hAnsi="Dax-Regular"/>
+          <w:b/>
+          <w:bCs/>
+          <w:lang w:val="es-419"/>
+        </w:rPr>
+      </w:pPr>
+      <w:r>
+        <w:rPr>
+          <w:rFonts w:ascii="Dax-Regular" w:hAnsi="Dax-Regular"/>
+          <w:b/>
+          <w:bCs/>
           <w:lang w:val="es-419"/>
         </w:rPr>
         <w:t xml:space="preserve">¿Cuál es el valor inicial que tiene Python cómo límite de recursión? </w:t>
@@ -197,7 +340,7 @@
     </w:p>
     <w:p>
       <w:pPr>
-        <w:pStyle w:val="ListParagraph"/>
+        <w:pStyle w:val="Prrafodelista"/>
         <w:spacing w:after="0"/>
         <w:jc w:val="both"/>
         <w:rPr>
@@ -205,10 +348,35 @@
           <w:lang w:val="es-419"/>
         </w:rPr>
       </w:pPr>
-    </w:p>
-    <w:p>
-      <w:pPr>
-        <w:pStyle w:val="ListParagraph"/>
+      <w:r>
+        <w:rPr>
+          <w:rFonts w:ascii="Dax-Regular" w:hAnsi="Dax-Regular"/>
+          <w:lang w:val="es-419"/>
+        </w:rPr>
+        <w:t xml:space="preserve">R: </w:t>
+      </w:r>
+      <w:r>
+        <w:rPr>
+          <w:rFonts w:ascii="Dax-Regular" w:hAnsi="Dax-Regular"/>
+          <w:lang w:val="es-419"/>
+        </w:rPr>
+        <w:t>El valor inicial que tiene el límite de recursión es 1000.</w:t>
+      </w:r>
+    </w:p>
+    <w:p>
+      <w:pPr>
+        <w:pStyle w:val="Prrafodelista"/>
+        <w:spacing w:after="0"/>
+        <w:jc w:val="both"/>
+        <w:rPr>
+          <w:rFonts w:ascii="Dax-Regular" w:hAnsi="Dax-Regular"/>
+          <w:lang w:val="es-419"/>
+        </w:rPr>
+      </w:pPr>
+    </w:p>
+    <w:p>
+      <w:pPr>
+        <w:pStyle w:val="Prrafodelista"/>
         <w:numPr>
           <w:ilvl w:val="0"/>
           <w:numId w:val="14"/>
@@ -217,12 +385,16 @@
         <w:jc w:val="both"/>
         <w:rPr>
           <w:rFonts w:ascii="Dax-Regular" w:hAnsi="Dax-Regular"/>
-          <w:lang w:val="es-419"/>
-        </w:rPr>
-      </w:pPr>
-      <w:r>
-        <w:rPr>
-          <w:rFonts w:ascii="Dax-Regular" w:hAnsi="Dax-Regular"/>
+          <w:b/>
+          <w:bCs/>
+          <w:lang w:val="es-419"/>
+        </w:rPr>
+      </w:pPr>
+      <w:r>
+        <w:rPr>
+          <w:rFonts w:ascii="Dax-Regular" w:hAnsi="Dax-Regular"/>
+          <w:b/>
+          <w:bCs/>
           <w:lang w:val="es-419"/>
         </w:rPr>
         <w:t>¿Qué relación creen que existe entre el número de vértices, arcos y el tiempo que toma la operación 4?</w:t>
@@ -230,16 +402,41 @@
     </w:p>
     <w:p>
       <w:pPr>
-        <w:pStyle w:val="ListParagraph"/>
-        <w:rPr>
-          <w:rFonts w:ascii="Dax-Regular" w:hAnsi="Dax-Regular"/>
-          <w:lang w:val="es-419"/>
-        </w:rPr>
-      </w:pPr>
-    </w:p>
-    <w:p>
-      <w:pPr>
-        <w:pStyle w:val="ListParagraph"/>
+        <w:pStyle w:val="Prrafodelista"/>
+        <w:spacing w:after="0"/>
+        <w:jc w:val="both"/>
+        <w:rPr>
+          <w:rFonts w:ascii="Dax-Regular" w:hAnsi="Dax-Regular"/>
+          <w:lang w:val="es-419"/>
+        </w:rPr>
+      </w:pPr>
+      <w:r>
+        <w:rPr>
+          <w:rFonts w:ascii="Dax-Regular" w:hAnsi="Dax-Regular"/>
+          <w:lang w:val="es-419"/>
+        </w:rPr>
+        <w:t>R: Creemos que existe una relación binaria entre el numero de vértices</w:t>
+      </w:r>
+      <w:r>
+        <w:rPr>
+          <w:rFonts w:ascii="Dax-Regular" w:hAnsi="Dax-Regular"/>
+          <w:lang w:val="es-419"/>
+        </w:rPr>
+        <w:t xml:space="preserve"> y arcos. </w:t>
+      </w:r>
+    </w:p>
+    <w:p>
+      <w:pPr>
+        <w:pStyle w:val="Prrafodelista"/>
+        <w:rPr>
+          <w:rFonts w:ascii="Dax-Regular" w:hAnsi="Dax-Regular"/>
+          <w:lang w:val="es-419"/>
+        </w:rPr>
+      </w:pPr>
+    </w:p>
+    <w:p>
+      <w:pPr>
+        <w:pStyle w:val="Prrafodelista"/>
         <w:numPr>
           <w:ilvl w:val="0"/>
           <w:numId w:val="14"/>
@@ -248,12 +445,16 @@
         <w:jc w:val="both"/>
         <w:rPr>
           <w:rFonts w:ascii="Dax-Regular" w:hAnsi="Dax-Regular"/>
-          <w:lang w:val="es-419"/>
-        </w:rPr>
-      </w:pPr>
-      <w:r>
-        <w:rPr>
-          <w:rFonts w:ascii="Dax-Regular" w:hAnsi="Dax-Regular"/>
+          <w:b/>
+          <w:bCs/>
+          <w:lang w:val="es-419"/>
+        </w:rPr>
+      </w:pPr>
+      <w:r>
+        <w:rPr>
+          <w:rFonts w:ascii="Dax-Regular" w:hAnsi="Dax-Regular"/>
+          <w:b/>
+          <w:bCs/>
           <w:lang w:val="es-419"/>
         </w:rPr>
         <w:t>¿Qué características tiene el grafo definido?</w:t>
@@ -261,16 +462,41 @@
     </w:p>
     <w:p>
       <w:pPr>
-        <w:pStyle w:val="ListParagraph"/>
-        <w:rPr>
-          <w:rFonts w:ascii="Dax-Regular" w:hAnsi="Dax-Regular"/>
-          <w:lang w:val="es-419"/>
-        </w:rPr>
-      </w:pPr>
-    </w:p>
-    <w:p>
-      <w:pPr>
-        <w:pStyle w:val="ListParagraph"/>
+        <w:pStyle w:val="Prrafodelista"/>
+        <w:spacing w:after="0"/>
+        <w:jc w:val="both"/>
+        <w:rPr>
+          <w:rFonts w:ascii="Dax-Regular" w:hAnsi="Dax-Regular"/>
+          <w:lang w:val="es-419"/>
+        </w:rPr>
+      </w:pPr>
+      <w:r>
+        <w:rPr>
+          <w:rFonts w:ascii="Dax-Regular" w:hAnsi="Dax-Regular"/>
+          <w:lang w:val="es-419"/>
+        </w:rPr>
+        <w:t xml:space="preserve">R: Un grafo definido tiene como característica principal que sus arcos tienen una relación unidireccional es decir que solo tienen un sentido, un vértice uno y un vértice dos, pero no viceversa. Además, </w:t>
+      </w:r>
+      <w:r>
+        <w:rPr>
+          <w:rFonts w:ascii="Dax-Regular" w:hAnsi="Dax-Regular"/>
+          <w:lang w:val="es-419"/>
+        </w:rPr>
+        <w:t>siempre va a existir un camino entre un par de nodos, es decir a pesar de que no sea bidimensional siempre van a haber dos arcos entre dos vértices que garanticen la conectividad.</w:t>
+      </w:r>
+    </w:p>
+    <w:p>
+      <w:pPr>
+        <w:pStyle w:val="Prrafodelista"/>
+        <w:rPr>
+          <w:rFonts w:ascii="Dax-Regular" w:hAnsi="Dax-Regular"/>
+          <w:lang w:val="es-419"/>
+        </w:rPr>
+      </w:pPr>
+    </w:p>
+    <w:p>
+      <w:pPr>
+        <w:pStyle w:val="Prrafodelista"/>
         <w:numPr>
           <w:ilvl w:val="0"/>
           <w:numId w:val="14"/>
@@ -279,12 +505,16 @@
         <w:jc w:val="both"/>
         <w:rPr>
           <w:rFonts w:ascii="Dax-Regular" w:hAnsi="Dax-Regular"/>
-          <w:lang w:val="es-419"/>
-        </w:rPr>
-      </w:pPr>
-      <w:r>
-        <w:rPr>
-          <w:rFonts w:ascii="Dax-Regular" w:hAnsi="Dax-Regular"/>
+          <w:b/>
+          <w:bCs/>
+          <w:lang w:val="es-419"/>
+        </w:rPr>
+      </w:pPr>
+      <w:r>
+        <w:rPr>
+          <w:rFonts w:ascii="Dax-Regular" w:hAnsi="Dax-Regular"/>
+          <w:b/>
+          <w:bCs/>
           <w:lang w:val="es-419"/>
         </w:rPr>
         <w:t>¿Cuál es el tamaño inicial del grafo?</w:t>
@@ -292,16 +522,173 @@
     </w:p>
     <w:p>
       <w:pPr>
-        <w:pStyle w:val="ListParagraph"/>
-        <w:rPr>
-          <w:rFonts w:ascii="Dax-Regular" w:hAnsi="Dax-Regular"/>
-          <w:lang w:val="es-419"/>
-        </w:rPr>
-      </w:pPr>
-    </w:p>
-    <w:p>
-      <w:pPr>
-        <w:pStyle w:val="ListParagraph"/>
+        <w:pStyle w:val="Prrafodelista"/>
+        <w:spacing w:after="0"/>
+        <w:jc w:val="both"/>
+        <w:rPr>
+          <w:rFonts w:ascii="Dax-Regular" w:hAnsi="Dax-Regular"/>
+          <w:lang w:val="es-419"/>
+        </w:rPr>
+      </w:pPr>
+      <w:r>
+        <w:rPr>
+          <w:rFonts w:ascii="Dax-Regular" w:hAnsi="Dax-Regular"/>
+          <w:lang w:val="es-419"/>
+        </w:rPr>
+        <w:t xml:space="preserve">R: El tamaño inicial del grafo seria 14000 el cual es asignado en la función del </w:t>
+      </w:r>
+      <w:proofErr w:type="spellStart"/>
+      <w:r>
+        <w:rPr>
+          <w:rFonts w:ascii="Dax-Regular" w:hAnsi="Dax-Regular"/>
+          <w:lang w:val="es-419"/>
+        </w:rPr>
+        <w:t>newAnalyzer</w:t>
+      </w:r>
+      <w:proofErr w:type="spellEnd"/>
+      <w:r>
+        <w:rPr>
+          <w:rFonts w:ascii="Dax-Regular" w:hAnsi="Dax-Regular"/>
+          <w:lang w:val="es-419"/>
+        </w:rPr>
+        <w:t xml:space="preserve"> que se encuentra en el </w:t>
+      </w:r>
+      <w:proofErr w:type="spellStart"/>
+      <w:r>
+        <w:rPr>
+          <w:rFonts w:ascii="Dax-Regular" w:hAnsi="Dax-Regular"/>
+          <w:lang w:val="es-419"/>
+        </w:rPr>
+        <w:t>model</w:t>
+      </w:r>
+      <w:proofErr w:type="spellEnd"/>
+      <w:r>
+        <w:rPr>
+          <w:rFonts w:ascii="Dax-Regular" w:hAnsi="Dax-Regular"/>
+          <w:lang w:val="es-419"/>
+        </w:rPr>
+        <w:t>.</w:t>
+      </w:r>
+    </w:p>
+    <w:p>
+      <w:pPr>
+        <w:pStyle w:val="Prrafodelista"/>
+        <w:rPr>
+          <w:rFonts w:ascii="Dax-Regular" w:hAnsi="Dax-Regular"/>
+          <w:lang w:val="es-419"/>
+        </w:rPr>
+      </w:pPr>
+      <w:r>
+        <w:rPr>
+          <w:rFonts w:ascii="Dax-Regular" w:hAnsi="Dax-Regular"/>
+          <w:lang w:val="es-419"/>
+        </w:rPr>
+        <w:drawing>
+          <wp:anchor distT="0" distB="0" distL="114300" distR="114300" simplePos="0" relativeHeight="251663360" behindDoc="0" locked="0" layoutInCell="1" allowOverlap="1" wp14:anchorId="58187632" wp14:editId="171B25FB">
+            <wp:simplePos x="0" y="0"/>
+            <wp:positionH relativeFrom="column">
+              <wp:posOffset>906780</wp:posOffset>
+            </wp:positionH>
+            <wp:positionV relativeFrom="paragraph">
+              <wp:posOffset>183003</wp:posOffset>
+            </wp:positionV>
+            <wp:extent cx="4383405" cy="657225"/>
+            <wp:effectExtent l="0" t="0" r="0" b="9525"/>
+            <wp:wrapNone/>
+            <wp:docPr id="5" name="Imagen 5" descr="Interfaz de usuario gráfica&#10;&#10;Descripción generada automáticamente con confianza baja"/>
+            <wp:cNvGraphicFramePr>
+              <a:graphicFrameLocks xmlns:a="http://schemas.openxmlformats.org/drawingml/2006/main" noChangeAspect="1"/>
+            </wp:cNvGraphicFramePr>
+            <a:graphic xmlns:a="http://schemas.openxmlformats.org/drawingml/2006/main">
+              <a:graphicData uri="http://schemas.openxmlformats.org/drawingml/2006/picture">
+                <pic:pic xmlns:pic="http://schemas.openxmlformats.org/drawingml/2006/picture">
+                  <pic:nvPicPr>
+                    <pic:cNvPr id="5" name="Imagen 5" descr="Interfaz de usuario gráfica&#10;&#10;Descripción generada automáticamente con confianza baja"/>
+                    <pic:cNvPicPr/>
+                  </pic:nvPicPr>
+                  <pic:blipFill>
+                    <a:blip r:embed="rId9"/>
+                    <a:stretch>
+                      <a:fillRect/>
+                    </a:stretch>
+                  </pic:blipFill>
+                  <pic:spPr>
+                    <a:xfrm>
+                      <a:off x="0" y="0"/>
+                      <a:ext cx="4383405" cy="657225"/>
+                    </a:xfrm>
+                    <a:prstGeom prst="rect">
+                      <a:avLst/>
+                    </a:prstGeom>
+                  </pic:spPr>
+                </pic:pic>
+              </a:graphicData>
+            </a:graphic>
+            <wp14:sizeRelH relativeFrom="margin">
+              <wp14:pctWidth>0</wp14:pctWidth>
+            </wp14:sizeRelH>
+            <wp14:sizeRelV relativeFrom="margin">
+              <wp14:pctHeight>0</wp14:pctHeight>
+            </wp14:sizeRelV>
+          </wp:anchor>
+        </w:drawing>
+      </w:r>
+    </w:p>
+    <w:p>
+      <w:pPr>
+        <w:pStyle w:val="Prrafodelista"/>
+        <w:rPr>
+          <w:rFonts w:ascii="Dax-Regular" w:hAnsi="Dax-Regular"/>
+          <w:lang w:val="es-419"/>
+        </w:rPr>
+      </w:pPr>
+    </w:p>
+    <w:p>
+      <w:pPr>
+        <w:pStyle w:val="Prrafodelista"/>
+        <w:rPr>
+          <w:rFonts w:ascii="Dax-Regular" w:hAnsi="Dax-Regular"/>
+          <w:lang w:val="es-419"/>
+        </w:rPr>
+      </w:pPr>
+    </w:p>
+    <w:p>
+      <w:pPr>
+        <w:pStyle w:val="Prrafodelista"/>
+        <w:rPr>
+          <w:rFonts w:ascii="Dax-Regular" w:hAnsi="Dax-Regular"/>
+          <w:lang w:val="es-419"/>
+        </w:rPr>
+      </w:pPr>
+      <w:r>
+        <w:rPr>
+          <w:rFonts w:ascii="Dax-Regular" w:hAnsi="Dax-Regular"/>
+          <w:lang w:val="es-419"/>
+        </w:rPr>
+        <w:t xml:space="preserve">  </w:t>
+      </w:r>
+    </w:p>
+    <w:p>
+      <w:pPr>
+        <w:pStyle w:val="Prrafodelista"/>
+        <w:rPr>
+          <w:rFonts w:ascii="Dax-Regular" w:hAnsi="Dax-Regular"/>
+          <w:lang w:val="es-419"/>
+        </w:rPr>
+      </w:pPr>
+    </w:p>
+    <w:p>
+      <w:pPr>
+        <w:pStyle w:val="Prrafodelista"/>
+        <w:rPr>
+          <w:rFonts w:ascii="Dax-Regular" w:hAnsi="Dax-Regular"/>
+          <w:lang w:val="es-419"/>
+        </w:rPr>
+      </w:pPr>
+    </w:p>
+    <w:p>
+      <w:pPr>
+        <w:pStyle w:val="Prrafodelista"/>
         <w:numPr>
           <w:ilvl w:val="0"/>
           <w:numId w:val="14"/>
@@ -310,29 +697,82 @@
         <w:jc w:val="both"/>
         <w:rPr>
           <w:rFonts w:ascii="Dax-Regular" w:hAnsi="Dax-Regular"/>
-          <w:lang w:val="es-419"/>
-        </w:rPr>
-      </w:pPr>
-      <w:r>
-        <w:rPr>
-          <w:rFonts w:ascii="Dax-Regular" w:hAnsi="Dax-Regular"/>
-          <w:lang w:val="es-419"/>
-        </w:rPr>
+          <w:b/>
+          <w:bCs/>
+          <w:lang w:val="es-419"/>
+        </w:rPr>
+      </w:pPr>
+      <w:r>
+        <w:rPr>
+          <w:rFonts w:ascii="Dax-Regular" w:hAnsi="Dax-Regular"/>
+          <w:b/>
+          <w:bCs/>
+          <w:lang w:val="es-419"/>
+        </w:rPr>
+        <w:lastRenderedPageBreak/>
         <w:t>¿Cuál es la Estructura de datos utilizada?</w:t>
       </w:r>
     </w:p>
     <w:p>
       <w:pPr>
-        <w:pStyle w:val="ListParagraph"/>
-        <w:rPr>
-          <w:rFonts w:ascii="Dax-Regular" w:hAnsi="Dax-Regular"/>
-          <w:lang w:val="es-419"/>
-        </w:rPr>
-      </w:pPr>
-    </w:p>
-    <w:p>
-      <w:pPr>
-        <w:pStyle w:val="ListParagraph"/>
+        <w:pStyle w:val="Prrafodelista"/>
+        <w:spacing w:after="0"/>
+        <w:jc w:val="both"/>
+        <w:rPr>
+          <w:rFonts w:ascii="Dax-Regular" w:hAnsi="Dax-Regular"/>
+          <w:lang w:val="es-419"/>
+        </w:rPr>
+      </w:pPr>
+      <w:r>
+        <w:rPr>
+          <w:rFonts w:ascii="Dax-Regular" w:hAnsi="Dax-Regular"/>
+          <w:lang w:val="es-419"/>
+        </w:rPr>
+        <w:t>R: La estructura de datos utilizada para implementar el TAD es una lista</w:t>
+      </w:r>
+      <w:r>
+        <w:rPr>
+          <w:rFonts w:ascii="Dax-Regular" w:hAnsi="Dax-Regular"/>
+          <w:lang w:val="es-419"/>
+        </w:rPr>
+        <w:t xml:space="preserve"> de adyacencias</w:t>
+      </w:r>
+      <w:r>
+        <w:rPr>
+          <w:rFonts w:ascii="Dax-Regular" w:hAnsi="Dax-Regular"/>
+          <w:lang w:val="es-419"/>
+        </w:rPr>
+        <w:t xml:space="preserve"> (</w:t>
+      </w:r>
+      <w:proofErr w:type="spellStart"/>
+      <w:r>
+        <w:rPr>
+          <w:rFonts w:ascii="Dax-Regular" w:hAnsi="Dax-Regular"/>
+          <w:lang w:val="es-419"/>
+        </w:rPr>
+        <w:t>Probing</w:t>
+      </w:r>
+      <w:proofErr w:type="spellEnd"/>
+      <w:r>
+        <w:rPr>
+          <w:rFonts w:ascii="Dax-Regular" w:hAnsi="Dax-Regular"/>
+          <w:lang w:val="es-419"/>
+        </w:rPr>
+        <w:t>).</w:t>
+      </w:r>
+    </w:p>
+    <w:p>
+      <w:pPr>
+        <w:pStyle w:val="Prrafodelista"/>
+        <w:rPr>
+          <w:rFonts w:ascii="Dax-Regular" w:hAnsi="Dax-Regular"/>
+          <w:lang w:val="es-419"/>
+        </w:rPr>
+      </w:pPr>
+    </w:p>
+    <w:p>
+      <w:pPr>
+        <w:pStyle w:val="Prrafodelista"/>
         <w:numPr>
           <w:ilvl w:val="0"/>
           <w:numId w:val="14"/>
@@ -341,12 +781,16 @@
         <w:jc w:val="both"/>
         <w:rPr>
           <w:rFonts w:ascii="Dax-Regular" w:hAnsi="Dax-Regular"/>
-          <w:lang w:val="es-419"/>
-        </w:rPr>
-      </w:pPr>
-      <w:r>
-        <w:rPr>
-          <w:rFonts w:ascii="Dax-Regular" w:hAnsi="Dax-Regular"/>
+          <w:b/>
+          <w:bCs/>
+          <w:lang w:val="es-419"/>
+        </w:rPr>
+      </w:pPr>
+      <w:r>
+        <w:rPr>
+          <w:rFonts w:ascii="Dax-Regular" w:hAnsi="Dax-Regular"/>
+          <w:b/>
+          <w:bCs/>
           <w:lang w:val="es-419"/>
         </w:rPr>
         <w:t>¿Cuál es la función de comparación utilizada?</w:t>
@@ -354,16 +798,121 @@
     </w:p>
     <w:p>
       <w:pPr>
-        <w:pStyle w:val="ListParagraph"/>
-        <w:rPr>
-          <w:rFonts w:ascii="Dax-Regular" w:hAnsi="Dax-Regular"/>
-          <w:lang w:val="es-419"/>
-        </w:rPr>
-      </w:pPr>
-    </w:p>
-    <w:p>
-      <w:pPr>
-        <w:pStyle w:val="ListParagraph"/>
+        <w:pStyle w:val="Prrafodelista"/>
+        <w:rPr>
+          <w:rFonts w:ascii="Dax-Regular" w:hAnsi="Dax-Regular"/>
+          <w:lang w:val="es-419"/>
+        </w:rPr>
+      </w:pPr>
+      <w:r>
+        <w:rPr>
+          <w:rFonts w:ascii="Dax-Regular" w:hAnsi="Dax-Regular"/>
+          <w:lang w:val="es-419"/>
+        </w:rPr>
+        <w:t>R: La función de comparación usada es “</w:t>
+      </w:r>
+      <w:proofErr w:type="spellStart"/>
+      <w:r>
+        <w:rPr>
+          <w:rFonts w:ascii="Dax-Regular" w:hAnsi="Dax-Regular"/>
+          <w:lang w:val="es-419"/>
+        </w:rPr>
+        <w:t>compareStopTds</w:t>
+      </w:r>
+      <w:proofErr w:type="spellEnd"/>
+      <w:r>
+        <w:rPr>
+          <w:rFonts w:ascii="Dax-Regular" w:hAnsi="Dax-Regular"/>
+          <w:lang w:val="es-419"/>
+        </w:rPr>
+        <w:t>”, que compara las dos estaciones que entran por parámetro y compara el código con la llave ingresada por parámetro.</w:t>
+      </w:r>
+    </w:p>
+    <w:p>
+      <w:pPr>
+        <w:pStyle w:val="Prrafodelista"/>
+        <w:rPr>
+          <w:rFonts w:ascii="Dax-Regular" w:hAnsi="Dax-Regular"/>
+          <w:lang w:val="es-419"/>
+        </w:rPr>
+      </w:pPr>
+    </w:p>
+    <w:p>
+      <w:pPr>
+        <w:pStyle w:val="Prrafodelista"/>
+        <w:rPr>
+          <w:rFonts w:ascii="Dax-Regular" w:hAnsi="Dax-Regular"/>
+          <w:lang w:val="es-419"/>
+        </w:rPr>
+      </w:pPr>
+      <w:r>
+        <w:rPr>
+          <w:rFonts w:ascii="Dax-Regular" w:hAnsi="Dax-Regular"/>
+          <w:lang w:val="es-419"/>
+        </w:rPr>
+        <w:drawing>
+          <wp:anchor distT="0" distB="0" distL="114300" distR="114300" simplePos="0" relativeHeight="251661312" behindDoc="0" locked="0" layoutInCell="1" allowOverlap="1" wp14:anchorId="367D6C37" wp14:editId="1F25CBCD">
+            <wp:simplePos x="0" y="0"/>
+            <wp:positionH relativeFrom="column">
+              <wp:posOffset>1861005</wp:posOffset>
+            </wp:positionH>
+            <wp:positionV relativeFrom="paragraph">
+              <wp:posOffset>20822</wp:posOffset>
+            </wp:positionV>
+            <wp:extent cx="2286000" cy="1449070"/>
+            <wp:effectExtent l="0" t="0" r="0" b="0"/>
+            <wp:wrapNone/>
+            <wp:docPr id="4" name="Imagen 4" descr="Texto&#10;&#10;Descripción generada automáticamente"/>
+            <wp:cNvGraphicFramePr>
+              <a:graphicFrameLocks xmlns:a="http://schemas.openxmlformats.org/drawingml/2006/main" noChangeAspect="1"/>
+            </wp:cNvGraphicFramePr>
+            <a:graphic xmlns:a="http://schemas.openxmlformats.org/drawingml/2006/main">
+              <a:graphicData uri="http://schemas.openxmlformats.org/drawingml/2006/picture">
+                <pic:pic xmlns:pic="http://schemas.openxmlformats.org/drawingml/2006/picture">
+                  <pic:nvPicPr>
+                    <pic:cNvPr id="4" name="Imagen 4" descr="Texto&#10;&#10;Descripción generada automáticamente"/>
+                    <pic:cNvPicPr/>
+                  </pic:nvPicPr>
+                  <pic:blipFill>
+                    <a:blip r:embed="rId10"/>
+                    <a:stretch>
+                      <a:fillRect/>
+                    </a:stretch>
+                  </pic:blipFill>
+                  <pic:spPr>
+                    <a:xfrm>
+                      <a:off x="0" y="0"/>
+                      <a:ext cx="2286000" cy="1449070"/>
+                    </a:xfrm>
+                    <a:prstGeom prst="rect">
+                      <a:avLst/>
+                    </a:prstGeom>
+                  </pic:spPr>
+                </pic:pic>
+              </a:graphicData>
+            </a:graphic>
+            <wp14:sizeRelH relativeFrom="margin">
+              <wp14:pctWidth>0</wp14:pctWidth>
+            </wp14:sizeRelH>
+            <wp14:sizeRelV relativeFrom="margin">
+              <wp14:pctHeight>0</wp14:pctHeight>
+            </wp14:sizeRelV>
+          </wp:anchor>
+        </w:drawing>
+      </w:r>
+    </w:p>
+    <w:p>
+      <w:pPr>
+        <w:pStyle w:val="Prrafodelista"/>
+        <w:rPr>
+          <w:rFonts w:ascii="Dax-Regular" w:hAnsi="Dax-Regular"/>
+          <w:lang w:val="es-419"/>
+        </w:rPr>
+      </w:pPr>
+    </w:p>
+    <w:p>
+      <w:pPr>
+        <w:pStyle w:val="Prrafodelista"/>
         <w:spacing w:after="0"/>
         <w:jc w:val="both"/>
         <w:rPr>
@@ -2198,11 +2747,11 @@
       <w:noProof/>
     </w:rPr>
   </w:style>
-  <w:style w:type="paragraph" w:styleId="Heading1">
+  <w:style w:type="paragraph" w:styleId="Ttulo1">
     <w:name w:val="heading 1"/>
     <w:basedOn w:val="Normal"/>
     <w:next w:val="Normal"/>
-    <w:link w:val="Heading1Char"/>
+    <w:link w:val="Ttulo1Car"/>
     <w:uiPriority w:val="9"/>
     <w:qFormat/>
     <w:rsid w:val="003C0715"/>
@@ -2219,11 +2768,11 @@
       <w:szCs w:val="32"/>
     </w:rPr>
   </w:style>
-  <w:style w:type="paragraph" w:styleId="Heading2">
+  <w:style w:type="paragraph" w:styleId="Ttulo2">
     <w:name w:val="heading 2"/>
     <w:basedOn w:val="Normal"/>
     <w:next w:val="Normal"/>
-    <w:link w:val="Heading2Char"/>
+    <w:link w:val="Ttulo2Car"/>
     <w:uiPriority w:val="9"/>
     <w:unhideWhenUsed/>
     <w:qFormat/>
@@ -2241,13 +2790,13 @@
       <w:szCs w:val="26"/>
     </w:rPr>
   </w:style>
-  <w:style w:type="character" w:default="1" w:styleId="DefaultParagraphFont">
+  <w:style w:type="character" w:default="1" w:styleId="Fuentedeprrafopredeter">
     <w:name w:val="Default Paragraph Font"/>
     <w:uiPriority w:val="1"/>
     <w:semiHidden/>
     <w:unhideWhenUsed/>
   </w:style>
-  <w:style w:type="table" w:default="1" w:styleId="TableNormal">
+  <w:style w:type="table" w:default="1" w:styleId="Tablanormal">
     <w:name w:val="Normal Table"/>
     <w:uiPriority w:val="99"/>
     <w:semiHidden/>
@@ -2262,17 +2811,17 @@
       </w:tblCellMar>
     </w:tblPr>
   </w:style>
-  <w:style w:type="numbering" w:default="1" w:styleId="NoList">
+  <w:style w:type="numbering" w:default="1" w:styleId="Sinlista">
     <w:name w:val="No List"/>
     <w:uiPriority w:val="99"/>
     <w:semiHidden/>
     <w:unhideWhenUsed/>
   </w:style>
-  <w:style w:type="paragraph" w:styleId="Title">
+  <w:style w:type="paragraph" w:styleId="Ttulo">
     <w:name w:val="Title"/>
     <w:basedOn w:val="Normal"/>
     <w:next w:val="Normal"/>
-    <w:link w:val="TitleChar"/>
+    <w:link w:val="TtuloCar"/>
     <w:uiPriority w:val="10"/>
     <w:qFormat/>
     <w:rsid w:val="00BA3B38"/>
@@ -2288,10 +2837,10 @@
       <w:szCs w:val="56"/>
     </w:rPr>
   </w:style>
-  <w:style w:type="character" w:customStyle="1" w:styleId="TitleChar">
-    <w:name w:val="Title Char"/>
-    <w:basedOn w:val="DefaultParagraphFont"/>
-    <w:link w:val="Title"/>
+  <w:style w:type="character" w:customStyle="1" w:styleId="TtuloCar">
+    <w:name w:val="Título Car"/>
+    <w:basedOn w:val="Fuentedeprrafopredeter"/>
+    <w:link w:val="Ttulo"/>
     <w:uiPriority w:val="10"/>
     <w:rsid w:val="00BA3B38"/>
     <w:rPr>
@@ -2303,7 +2852,7 @@
       <w:szCs w:val="56"/>
     </w:rPr>
   </w:style>
-  <w:style w:type="paragraph" w:styleId="ListParagraph">
+  <w:style w:type="paragraph" w:styleId="Prrafodelista">
     <w:name w:val="List Paragraph"/>
     <w:basedOn w:val="Normal"/>
     <w:uiPriority w:val="34"/>
@@ -2317,9 +2866,9 @@
       <w:noProof w:val="0"/>
     </w:rPr>
   </w:style>
-  <w:style w:type="character" w:styleId="CommentReference">
+  <w:style w:type="character" w:styleId="Refdecomentario">
     <w:name w:val="annotation reference"/>
-    <w:basedOn w:val="DefaultParagraphFont"/>
+    <w:basedOn w:val="Fuentedeprrafopredeter"/>
     <w:uiPriority w:val="99"/>
     <w:semiHidden/>
     <w:unhideWhenUsed/>
@@ -2329,10 +2878,10 @@
       <w:szCs w:val="16"/>
     </w:rPr>
   </w:style>
-  <w:style w:type="paragraph" w:styleId="CommentText">
+  <w:style w:type="paragraph" w:styleId="Textocomentario">
     <w:name w:val="annotation text"/>
     <w:basedOn w:val="Normal"/>
-    <w:link w:val="CommentTextChar"/>
+    <w:link w:val="TextocomentarioCar"/>
     <w:uiPriority w:val="99"/>
     <w:semiHidden/>
     <w:unhideWhenUsed/>
@@ -2346,10 +2895,10 @@
       <w:szCs w:val="20"/>
     </w:rPr>
   </w:style>
-  <w:style w:type="character" w:customStyle="1" w:styleId="CommentTextChar">
-    <w:name w:val="Comment Text Char"/>
-    <w:basedOn w:val="DefaultParagraphFont"/>
-    <w:link w:val="CommentText"/>
+  <w:style w:type="character" w:customStyle="1" w:styleId="TextocomentarioCar">
+    <w:name w:val="Texto comentario Car"/>
+    <w:basedOn w:val="Fuentedeprrafopredeter"/>
+    <w:link w:val="Textocomentario"/>
     <w:uiPriority w:val="99"/>
     <w:semiHidden/>
     <w:rsid w:val="00A442AC"/>
@@ -2358,7 +2907,7 @@
       <w:szCs w:val="20"/>
     </w:rPr>
   </w:style>
-  <w:style w:type="paragraph" w:styleId="Caption">
+  <w:style w:type="paragraph" w:styleId="Descripcin">
     <w:name w:val="caption"/>
     <w:basedOn w:val="Normal"/>
     <w:next w:val="Normal"/>
@@ -2378,9 +2927,9 @@
       <w:szCs w:val="18"/>
     </w:rPr>
   </w:style>
-  <w:style w:type="table" w:styleId="GridTable2">
+  <w:style w:type="table" w:styleId="Tabladecuadrcula2">
     <w:name w:val="Grid Table 2"/>
-    <w:basedOn w:val="TableNormal"/>
+    <w:basedOn w:val="Tablanormal"/>
     <w:uiPriority w:val="47"/>
     <w:rsid w:val="00076EA8"/>
     <w:pPr>
@@ -2453,10 +3002,10 @@
       </w:tcPr>
     </w:tblStylePr>
   </w:style>
-  <w:style w:type="character" w:customStyle="1" w:styleId="Heading1Char">
-    <w:name w:val="Heading 1 Char"/>
-    <w:basedOn w:val="DefaultParagraphFont"/>
-    <w:link w:val="Heading1"/>
+  <w:style w:type="character" w:customStyle="1" w:styleId="Ttulo1Car">
+    <w:name w:val="Título 1 Car"/>
+    <w:basedOn w:val="Fuentedeprrafopredeter"/>
+    <w:link w:val="Ttulo1"/>
     <w:uiPriority w:val="9"/>
     <w:rsid w:val="003C0715"/>
     <w:rPr>
@@ -2467,10 +3016,10 @@
       <w:szCs w:val="32"/>
     </w:rPr>
   </w:style>
-  <w:style w:type="character" w:customStyle="1" w:styleId="Heading2Char">
-    <w:name w:val="Heading 2 Char"/>
-    <w:basedOn w:val="DefaultParagraphFont"/>
-    <w:link w:val="Heading2"/>
+  <w:style w:type="character" w:customStyle="1" w:styleId="Ttulo2Car">
+    <w:name w:val="Título 2 Car"/>
+    <w:basedOn w:val="Fuentedeprrafopredeter"/>
+    <w:link w:val="Ttulo2"/>
     <w:uiPriority w:val="9"/>
     <w:rsid w:val="003C0715"/>
     <w:rPr>
@@ -2780,12 +3329,9 @@
 </file>
 
 <file path=customXml/item1.xml><?xml version="1.0" encoding="utf-8"?>
-<?mso-contentType ?>
-<FormTemplates xmlns="http://schemas.microsoft.com/sharepoint/v3/contenttype/forms">
-  <Display>DocumentLibraryForm</Display>
-  <Edit>DocumentLibraryForm</Edit>
-  <New>DocumentLibraryForm</New>
-</FormTemplates>
+<p:properties xmlns:p="http://schemas.microsoft.com/office/2006/metadata/properties" xmlns:xsi="http://www.w3.org/2001/XMLSchema-instance" xmlns:pc="http://schemas.microsoft.com/office/infopath/2007/PartnerControls">
+  <documentManagement/>
+</p:properties>
 </file>
 
 <file path=customXml/item2.xml><?xml version="1.0" encoding="utf-8"?>
@@ -3000,28 +3546,46 @@
 </file>
 
 <file path=customXml/item3.xml><?xml version="1.0" encoding="utf-8"?>
-<p:properties xmlns:p="http://schemas.microsoft.com/office/2006/metadata/properties" xmlns:xsi="http://www.w3.org/2001/XMLSchema-instance" xmlns:pc="http://schemas.microsoft.com/office/infopath/2007/PartnerControls">
-  <documentManagement/>
-</p:properties>
+<?mso-contentType ?>
+<FormTemplates xmlns="http://schemas.microsoft.com/sharepoint/v3/contenttype/forms">
+  <Display>DocumentLibraryForm</Display>
+  <Edit>DocumentLibraryForm</Edit>
+  <New>DocumentLibraryForm</New>
+</FormTemplates>
 </file>
 
 <file path=customXml/itemProps1.xml><?xml version="1.0" encoding="utf-8"?>
-<ds:datastoreItem xmlns:ds="http://schemas.openxmlformats.org/officeDocument/2006/customXml" ds:itemID="{1F59EA8B-1FA8-40D2-A8B0-61B9CE1E4579}">
-  <ds:schemaRefs>
-    <ds:schemaRef ds:uri="http://schemas.microsoft.com/sharepoint/v3/contenttype/forms"/>
-  </ds:schemaRefs>
-</ds:datastoreItem>
-</file>
-
-<file path=customXml/itemProps2.xml><?xml version="1.0" encoding="utf-8"?>
-<ds:datastoreItem xmlns:ds="http://schemas.openxmlformats.org/officeDocument/2006/customXml" ds:itemID="{B5A68955-FE31-4882-A896-23358313A6FD}"/>
-</file>
-
-<file path=customXml/itemProps3.xml><?xml version="1.0" encoding="utf-8"?>
 <ds:datastoreItem xmlns:ds="http://schemas.openxmlformats.org/officeDocument/2006/customXml" ds:itemID="{8542EACB-7939-45C8-99C3-B6897CA7A7EF}">
   <ds:schemaRefs>
     <ds:schemaRef ds:uri="http://schemas.microsoft.com/office/2006/metadata/properties"/>
     <ds:schemaRef ds:uri="http://schemas.microsoft.com/office/infopath/2007/PartnerControls"/>
   </ds:schemaRefs>
 </ds:datastoreItem>
+</file>
+
+<file path=customXml/itemProps2.xml><?xml version="1.0" encoding="utf-8"?>
+<ds:datastoreItem xmlns:ds="http://schemas.openxmlformats.org/officeDocument/2006/customXml" ds:itemID="{B5A68955-FE31-4882-A896-23358313A6FD}">
+  <ds:schemaRefs>
+    <ds:schemaRef ds:uri="http://schemas.microsoft.com/office/2006/metadata/contentType"/>
+    <ds:schemaRef ds:uri="http://schemas.microsoft.com/office/2006/metadata/properties/metaAttributes"/>
+    <ds:schemaRef ds:uri="http://www.w3.org/2001/XMLSchema"/>
+    <ds:schemaRef ds:uri="http://schemas.microsoft.com/office/2006/metadata/properties"/>
+    <ds:schemaRef ds:uri="164883f8-7691-4ecf-b54a-664c0d0edefe"/>
+    <ds:schemaRef ds:uri="85e30bcc-d76c-4413-8e4d-2dce22fb0743"/>
+    <ds:schemaRef ds:uri="http://schemas.microsoft.com/office/2006/documentManagement/types"/>
+    <ds:schemaRef ds:uri="http://schemas.microsoft.com/office/infopath/2007/PartnerControls"/>
+    <ds:schemaRef ds:uri="http://schemas.openxmlformats.org/package/2006/metadata/core-properties"/>
+    <ds:schemaRef ds:uri="http://purl.org/dc/elements/1.1/"/>
+    <ds:schemaRef ds:uri="http://purl.org/dc/terms/"/>
+    <ds:schemaRef ds:uri="http://schemas.microsoft.com/internal/obd"/>
+  </ds:schemaRefs>
+</ds:datastoreItem>
+</file>
+
+<file path=customXml/itemProps3.xml><?xml version="1.0" encoding="utf-8"?>
+<ds:datastoreItem xmlns:ds="http://schemas.openxmlformats.org/officeDocument/2006/customXml" ds:itemID="{1F59EA8B-1FA8-40D2-A8B0-61B9CE1E4579}">
+  <ds:schemaRefs>
+    <ds:schemaRef ds:uri="http://schemas.microsoft.com/sharepoint/v3/contenttype/forms"/>
+  </ds:schemaRefs>
+</ds:datastoreItem>
 </file>
</xml_diff>

<commit_message>
Laboratorio 10 - Entrega parcial 2
</commit_message>
<xml_diff>
--- a/Docs/Observaciones-Lab 10.docx
+++ b/Docs/Observaciones-Lab 10.docx
@@ -742,23 +742,7 @@
           <w:rFonts w:ascii="Dax-Regular" w:hAnsi="Dax-Regular"/>
           <w:lang w:val="es-419"/>
         </w:rPr>
-        <w:t xml:space="preserve"> (</w:t>
-      </w:r>
-      <w:proofErr w:type="spellStart"/>
-      <w:r>
-        <w:rPr>
-          <w:rFonts w:ascii="Dax-Regular" w:hAnsi="Dax-Regular"/>
-          <w:lang w:val="es-419"/>
-        </w:rPr>
-        <w:t>Probing</w:t>
-      </w:r>
-      <w:proofErr w:type="spellEnd"/>
-      <w:r>
-        <w:rPr>
-          <w:rFonts w:ascii="Dax-Regular" w:hAnsi="Dax-Regular"/>
-          <w:lang w:val="es-419"/>
-        </w:rPr>
-        <w:t>).</w:t>
+        <w:t>.</w:t>
       </w:r>
     </w:p>
     <w:p>

</xml_diff>